<commit_message>
grammarly corrections made to the report
</commit_message>
<xml_diff>
--- a/Report Document/SIMULINK MODEL OF ANTILOCK BRAKING SYSTEM version 05.docx
+++ b/Report Document/SIMULINK MODEL OF ANTILOCK BRAKING SYSTEM version 05.docx
@@ -11649,10 +11649,7 @@
                             </w:fldSimple>
                             <w:bookmarkEnd w:id="12"/>
                             <w:r>
-                              <w:t xml:space="preserve"> Plot of Vehicle velocity (</w:t>
-                            </w:r>
-                            <w:r>
-                              <w:t>V</w:t>
+                              <w:t xml:space="preserve"> Plot of Vehicle velocity (V</w:t>
                             </w:r>
                             <w:r>
                               <w:rPr>
@@ -11661,10 +11658,7 @@
                               <w:t>x</w:t>
                             </w:r>
                             <w:r>
-                              <w:t xml:space="preserve"> ) v/s time and Wheel peripheral velocity (</w:t>
-                            </w:r>
-                            <w:r>
-                              <w:t>r</w:t>
+                              <w:t xml:space="preserve"> ) v/s time and Wheel peripheral velocity (r</w:t>
                             </w:r>
                             <w:r>
                               <w:t>ω</w:t>
@@ -11718,10 +11712,7 @@
                       </w:fldSimple>
                       <w:bookmarkEnd w:id="13"/>
                       <w:r>
-                        <w:t xml:space="preserve"> Plot of Vehicle velocity (</w:t>
-                      </w:r>
-                      <w:r>
-                        <w:t>V</w:t>
+                        <w:t xml:space="preserve"> Plot of Vehicle velocity (V</w:t>
                       </w:r>
                       <w:r>
                         <w:rPr>
@@ -11730,10 +11721,7 @@
                         <w:t>x</w:t>
                       </w:r>
                       <w:r>
-                        <w:t xml:space="preserve"> ) v/s time and Wheel peripheral velocity (</w:t>
-                      </w:r>
-                      <w:r>
-                        <w:t>r</w:t>
+                        <w:t xml:space="preserve"> ) v/s time and Wheel peripheral velocity (r</w:t>
                       </w:r>
                       <w:r>
                         <w:t>ω</w:t>
@@ -12273,13 +12261,7 @@
                               <w:t xml:space="preserve"> </w:t>
                             </w:r>
                             <w:r>
-                              <w:t>Plot of Vehicle velocity (</w:t>
-                            </w:r>
-                            <w:r>
-                              <w:t>Vx ) v/s time and Wheel peripheral velocity (</w:t>
-                            </w:r>
-                            <w:r>
-                              <w:t xml:space="preserve">rω) v/s time </w:t>
+                              <w:t xml:space="preserve">Plot of Vehicle velocity (Vx ) v/s time and Wheel peripheral velocity (rω) v/s time </w:t>
                             </w:r>
                             <w:r>
                               <w:t>with P controller</w:t>
@@ -12333,13 +12315,7 @@
                         <w:t xml:space="preserve"> </w:t>
                       </w:r>
                       <w:r>
-                        <w:t>Plot of Vehicle velocity (</w:t>
-                      </w:r>
-                      <w:r>
-                        <w:t>Vx ) v/s time and Wheel peripheral velocity (</w:t>
-                      </w:r>
-                      <w:r>
-                        <w:t xml:space="preserve">rω) v/s time </w:t>
+                        <w:t xml:space="preserve">Plot of Vehicle velocity (Vx ) v/s time and Wheel peripheral velocity (rω) v/s time </w:t>
                       </w:r>
                       <w:r>
                         <w:t>with P controller</w:t>
@@ -12858,13 +12834,7 @@
                               <w:t xml:space="preserve"> </w:t>
                             </w:r>
                             <w:r>
-                              <w:t>Plot of Vehicle velocity (</w:t>
-                            </w:r>
-                            <w:r>
-                              <w:t>Vx ) v/s time and Wheel peripheral velocity (</w:t>
-                            </w:r>
-                            <w:r>
-                              <w:t xml:space="preserve">rω) v/s time </w:t>
+                              <w:t xml:space="preserve">Plot of Vehicle velocity (Vx ) v/s time and Wheel peripheral velocity (rω) v/s time </w:t>
                             </w:r>
                             <w:r>
                               <w:t>with PD controller</w:t>
@@ -12918,13 +12888,7 @@
                         <w:t xml:space="preserve"> </w:t>
                       </w:r>
                       <w:r>
-                        <w:t>Plot of Vehicle velocity (</w:t>
-                      </w:r>
-                      <w:r>
-                        <w:t>Vx ) v/s time and Wheel peripheral velocity (</w:t>
-                      </w:r>
-                      <w:r>
-                        <w:t xml:space="preserve">rω) v/s time </w:t>
+                        <w:t xml:space="preserve">Plot of Vehicle velocity (Vx ) v/s time and Wheel peripheral velocity (rω) v/s time </w:t>
                       </w:r>
                       <w:r>
                         <w:t>with PD controller</w:t>
@@ -13623,13 +13587,7 @@
                               <w:t xml:space="preserve"> </w:t>
                             </w:r>
                             <w:r>
-                              <w:t>Plot of Vehicle velocity (</w:t>
-                            </w:r>
-                            <w:r>
-                              <w:t>Vx ) v/s time and Wheel peripheral velocity (</w:t>
-                            </w:r>
-                            <w:r>
-                              <w:t xml:space="preserve">rω) v/s time </w:t>
+                              <w:t xml:space="preserve">Plot of Vehicle velocity (Vx ) v/s time and Wheel peripheral velocity (rω) v/s time </w:t>
                             </w:r>
                             <w:r>
                               <w:t>with PI controller</w:t>
@@ -13683,13 +13641,7 @@
                         <w:t xml:space="preserve"> </w:t>
                       </w:r>
                       <w:r>
-                        <w:t>Plot of Vehicle velocity (</w:t>
-                      </w:r>
-                      <w:r>
-                        <w:t>Vx ) v/s time and Wheel peripheral velocity (</w:t>
-                      </w:r>
-                      <w:r>
-                        <w:t xml:space="preserve">rω) v/s time </w:t>
+                        <w:t xml:space="preserve">Plot of Vehicle velocity (Vx ) v/s time and Wheel peripheral velocity (rω) v/s time </w:t>
                       </w:r>
                       <w:r>
                         <w:t>with PI controller</w:t>
@@ -14064,13 +14016,7 @@
                               <w:t xml:space="preserve"> </w:t>
                             </w:r>
                             <w:r>
-                              <w:t>Plot of Vehicle velocity (</w:t>
-                            </w:r>
-                            <w:r>
-                              <w:t>Vx ) v/s time and Wheel peripheral velocity (</w:t>
-                            </w:r>
-                            <w:r>
-                              <w:t xml:space="preserve">rω) v/s time </w:t>
+                              <w:t xml:space="preserve">Plot of Vehicle velocity (Vx ) v/s time and Wheel peripheral velocity (rω) v/s time </w:t>
                             </w:r>
                             <w:r>
                               <w:t>with PID Controller</w:t>
@@ -14124,13 +14070,7 @@
                         <w:t xml:space="preserve"> </w:t>
                       </w:r>
                       <w:r>
-                        <w:t>Plot of Vehicle velocity (</w:t>
-                      </w:r>
-                      <w:r>
-                        <w:t>Vx ) v/s time and Wheel peripheral velocity (</w:t>
-                      </w:r>
-                      <w:r>
-                        <w:t xml:space="preserve">rω) v/s time </w:t>
+                        <w:t xml:space="preserve">Plot of Vehicle velocity (Vx ) v/s time and Wheel peripheral velocity (rω) v/s time </w:t>
                       </w:r>
                       <w:r>
                         <w:t>with PID Controller</w:t>
@@ -49505,6 +49445,9 @@
   <wetp:taskpane dockstate="right" visibility="0" width="464" row="6">
     <wetp:webextensionref xmlns:r="http://schemas.openxmlformats.org/officeDocument/2006/relationships" r:id="rId1"/>
   </wetp:taskpane>
+  <wetp:taskpane dockstate="right" visibility="0" width="438" row="3">
+    <wetp:webextensionref xmlns:r="http://schemas.openxmlformats.org/officeDocument/2006/relationships" r:id="rId2"/>
+  </wetp:taskpane>
 </wetp:taskpanes>
 </file>
 
@@ -49513,6 +49456,18 @@
   <we:reference id="wa200000113" version="1.0.0.0" store="en-US" storeType="OMEX"/>
   <we:alternateReferences>
     <we:reference id="wa200000113" version="1.0.0.0" store="" storeType="OMEX"/>
+  </we:alternateReferences>
+  <we:properties/>
+  <we:bindings/>
+  <we:snapshot xmlns:r="http://schemas.openxmlformats.org/officeDocument/2006/relationships"/>
+</we:webextension>
+</file>
+
+<file path=word/webextensions/webextension2.xml><?xml version="1.0" encoding="utf-8"?>
+<we:webextension xmlns:we="http://schemas.microsoft.com/office/webextensions/webextension/2010/11" id="{AA905A1D-D55D-4BEC-ABA6-6980746C1685}">
+  <we:reference id="wa104379279" version="2.1.0.0" store="en-US" storeType="OMEX"/>
+  <we:alternateReferences>
+    <we:reference id="WA104379279" version="2.1.0.0" store="" storeType="OMEX"/>
   </we:alternateReferences>
   <we:properties/>
   <we:bindings/>

</xml_diff>